<commit_message>
lesson 17: web design core concepts + generative studio
</commit_message>
<xml_diff>
--- a/uploads/lesson-17--web--answer-key.docx
+++ b/uploads/lesson-17--web--answer-key.docx
@@ -45,13 +45,25 @@
         <w:rPr>
           <w:rFonts w:ascii="Corbel" w:hAnsi="Corbel"/>
         </w:rPr>
-        <w:t>Fall</w:t>
+        <w:t>Spring</w:t>
       </w:r>
       <w:r>
         <w:rPr>
           <w:rFonts w:ascii="Corbel" w:hAnsi="Corbel"/>
         </w:rPr>
-        <w:t xml:space="preserve"> 2020 Lesson 1</w:t>
+        <w:t xml:space="preserve"> 202</w:t>
+      </w:r>
+      <w:r>
+        <w:rPr>
+          <w:rFonts w:ascii="Corbel" w:hAnsi="Corbel"/>
+        </w:rPr>
+        <w:t>1</w:t>
+      </w:r>
+      <w:r>
+        <w:rPr>
+          <w:rFonts w:ascii="Corbel" w:hAnsi="Corbel"/>
+        </w:rPr>
+        <w:t xml:space="preserve"> Lesson 1</w:t>
       </w:r>
       <w:r>
         <w:rPr>
@@ -195,7 +207,33 @@
         <w:rPr>
           <w:rFonts w:ascii="Cambria" w:hAnsi="Cambria"/>
         </w:rPr>
-        <w:t xml:space="preserve">advantage: easier to move the project. </w:t>
+        <w:t>advantage: easier to move the project</w:t>
+      </w:r>
+      <w:r>
+        <w:rPr>
+          <w:rFonts w:ascii="Cambria" w:hAnsi="Cambria"/>
+        </w:rPr>
+        <w:t xml:space="preserve">, </w:t>
+      </w:r>
+      <w:proofErr w:type="gramStart"/>
+      <w:r>
+        <w:rPr>
+          <w:rFonts w:ascii="Cambria" w:hAnsi="Cambria"/>
+        </w:rPr>
+        <w:t>e.g.</w:t>
+      </w:r>
+      <w:proofErr w:type="gramEnd"/>
+      <w:r>
+        <w:rPr>
+          <w:rFonts w:ascii="Cambria" w:hAnsi="Cambria"/>
+        </w:rPr>
+        <w:t xml:space="preserve"> from your computer to an online server</w:t>
+      </w:r>
+      <w:r>
+        <w:rPr>
+          <w:rFonts w:ascii="Cambria" w:hAnsi="Cambria"/>
+        </w:rPr>
+        <w:t xml:space="preserve">. </w:t>
       </w:r>
       <w:r>
         <w:rPr>
@@ -208,13 +246,153 @@
         <w:rPr>
           <w:rFonts w:ascii="Cambria" w:hAnsi="Cambria"/>
         </w:rPr>
-        <w:t>risk: link could break silently</w:t>
+        <w:t>risk: link</w:t>
+      </w:r>
+      <w:r>
+        <w:rPr>
+          <w:rFonts w:ascii="Cambria" w:hAnsi="Cambria"/>
+        </w:rPr>
+        <w:t>s</w:t>
+      </w:r>
+      <w:r>
+        <w:rPr>
+          <w:rFonts w:ascii="Cambria" w:hAnsi="Cambria"/>
+        </w:rPr>
+        <w:t xml:space="preserve"> could break silently</w:t>
       </w:r>
       <w:r>
         <w:rPr>
           <w:rFonts w:ascii="Cambria" w:hAnsi="Cambria"/>
         </w:rPr>
         <w:t>, especially if you change folder nesting</w:t>
+      </w:r>
+    </w:p>
+    <w:p>
+      <w:pPr>
+        <w:ind w:left="360"/>
+        <w:rPr>
+          <w:rFonts w:ascii="Monaco" w:hAnsi="Monaco" w:cs="Courier New"/>
+          <w:sz w:val="20"/>
+          <w:szCs w:val="20"/>
+        </w:rPr>
+      </w:pPr>
+      <w:r>
+        <w:rPr>
+          <w:rFonts w:ascii="Cambria" w:hAnsi="Cambria"/>
+        </w:rPr>
+        <w:t>EXT:</w:t>
+      </w:r>
+      <w:r>
+        <w:rPr>
+          <w:rFonts w:ascii="Cambria" w:hAnsi="Cambria"/>
+        </w:rPr>
+        <w:t xml:space="preserve"> </w:t>
+      </w:r>
+      <w:r>
+        <w:rPr>
+          <w:rFonts w:ascii="Monaco" w:hAnsi="Monaco" w:cs="Courier New"/>
+          <w:sz w:val="20"/>
+          <w:szCs w:val="20"/>
+        </w:rPr>
+        <w:t xml:space="preserve">&lt;a </w:t>
+      </w:r>
+      <w:proofErr w:type="spellStart"/>
+      <w:r>
+        <w:rPr>
+          <w:rFonts w:ascii="Monaco" w:hAnsi="Monaco" w:cs="Courier New"/>
+          <w:sz w:val="20"/>
+          <w:szCs w:val="20"/>
+        </w:rPr>
+        <w:t>href</w:t>
+      </w:r>
+      <w:proofErr w:type="spellEnd"/>
+      <w:r>
+        <w:rPr>
+          <w:rFonts w:ascii="Monaco" w:hAnsi="Monaco" w:cs="Courier New"/>
+          <w:sz w:val="20"/>
+          <w:szCs w:val="20"/>
+        </w:rPr>
+        <w:t>=""&gt;, &lt;</w:t>
+      </w:r>
+      <w:proofErr w:type="spellStart"/>
+      <w:r>
+        <w:rPr>
+          <w:rFonts w:ascii="Monaco" w:hAnsi="Monaco" w:cs="Courier New"/>
+          <w:sz w:val="20"/>
+          <w:szCs w:val="20"/>
+        </w:rPr>
+        <w:t>img</w:t>
+      </w:r>
+      <w:proofErr w:type="spellEnd"/>
+      <w:r>
+        <w:rPr>
+          <w:rFonts w:ascii="Monaco" w:hAnsi="Monaco" w:cs="Courier New"/>
+          <w:sz w:val="20"/>
+          <w:szCs w:val="20"/>
+        </w:rPr>
+        <w:t xml:space="preserve"> </w:t>
+      </w:r>
+      <w:proofErr w:type="spellStart"/>
+      <w:r>
+        <w:rPr>
+          <w:rFonts w:ascii="Monaco" w:hAnsi="Monaco" w:cs="Courier New"/>
+          <w:sz w:val="20"/>
+          <w:szCs w:val="20"/>
+        </w:rPr>
+        <w:t>src</w:t>
+      </w:r>
+      <w:proofErr w:type="spellEnd"/>
+      <w:r>
+        <w:rPr>
+          <w:rFonts w:ascii="Monaco" w:hAnsi="Monaco" w:cs="Courier New"/>
+          <w:sz w:val="20"/>
+          <w:szCs w:val="20"/>
+        </w:rPr>
+        <w:t xml:space="preserve">=""&gt;, &lt;link </w:t>
+      </w:r>
+      <w:proofErr w:type="spellStart"/>
+      <w:r>
+        <w:rPr>
+          <w:rFonts w:ascii="Monaco" w:hAnsi="Monaco" w:cs="Courier New"/>
+          <w:sz w:val="20"/>
+          <w:szCs w:val="20"/>
+        </w:rPr>
+        <w:t>href</w:t>
+      </w:r>
+      <w:proofErr w:type="spellEnd"/>
+      <w:r>
+        <w:rPr>
+          <w:rFonts w:ascii="Monaco" w:hAnsi="Monaco" w:cs="Courier New"/>
+          <w:sz w:val="20"/>
+          <w:szCs w:val="20"/>
+        </w:rPr>
+        <w:t>=""&gt;</w:t>
+      </w:r>
+    </w:p>
+    <w:p>
+      <w:pPr>
+        <w:ind w:left="270" w:hanging="270"/>
+        <w:rPr>
+          <w:rFonts w:ascii="Cambria" w:hAnsi="Cambria"/>
+        </w:rPr>
+      </w:pPr>
+    </w:p>
+    <w:p>
+      <w:pPr>
+        <w:ind w:left="270" w:hanging="270"/>
+        <w:rPr>
+          <w:rFonts w:ascii="Corbel" w:hAnsi="Corbel"/>
+          <w:b/>
+          <w:bCs/>
+        </w:rPr>
+      </w:pPr>
+      <w:r>
+        <w:rPr>
+          <w:rFonts w:ascii="Corbel" w:hAnsi="Corbel"/>
+          <w:b/>
+          <w:bCs/>
+        </w:rPr>
+        <w:t>HTML basics</w:t>
       </w:r>
     </w:p>
     <w:p>
@@ -222,27 +400,103 @@
         <w:pStyle w:val="ListParagraph"/>
         <w:numPr>
           <w:ilvl w:val="0"/>
-          <w:numId w:val="2"/>
+          <w:numId w:val="3"/>
         </w:numPr>
         <w:rPr>
-          <w:rFonts w:ascii="Monaco" w:hAnsi="Monaco" w:cs="Courier New"/>
-          <w:sz w:val="20"/>
-          <w:szCs w:val="20"/>
-        </w:rPr>
-      </w:pPr>
-      <w:r>
-        <w:rPr>
-          <w:rFonts w:ascii="Cambria" w:hAnsi="Cambria"/>
-        </w:rPr>
-        <w:t xml:space="preserve">(EXT) </w:t>
-      </w:r>
-      <w:r>
-        <w:rPr>
-          <w:rFonts w:ascii="Monaco" w:hAnsi="Monaco" w:cs="Courier New"/>
-          <w:sz w:val="20"/>
-          <w:szCs w:val="20"/>
-        </w:rPr>
-        <w:t xml:space="preserve">&lt;a </w:t>
+          <w:rFonts w:ascii="Cambria" w:hAnsi="Cambria"/>
+        </w:rPr>
+      </w:pPr>
+      <w:r>
+        <w:rPr>
+          <w:rFonts w:ascii="Cambria" w:hAnsi="Cambria"/>
+        </w:rPr>
+        <w:t>M</w:t>
+      </w:r>
+      <w:r>
+        <w:rPr>
+          <w:rFonts w:ascii="Cambria" w:hAnsi="Cambria"/>
+        </w:rPr>
+        <w:t>etadata</w:t>
+      </w:r>
+    </w:p>
+    <w:p>
+      <w:pPr>
+        <w:pStyle w:val="ListParagraph"/>
+        <w:numPr>
+          <w:ilvl w:val="0"/>
+          <w:numId w:val="3"/>
+        </w:numPr>
+        <w:rPr>
+          <w:rFonts w:ascii="Monaco" w:hAnsi="Monaco" w:cs="Courier New"/>
+          <w:sz w:val="20"/>
+          <w:szCs w:val="20"/>
+        </w:rPr>
+      </w:pPr>
+      <w:proofErr w:type="gramStart"/>
+      <w:r>
+        <w:rPr>
+          <w:rFonts w:ascii="Monaco" w:hAnsi="Monaco" w:cs="Courier New"/>
+          <w:sz w:val="20"/>
+          <w:szCs w:val="20"/>
+        </w:rPr>
+        <w:t>&lt;!--</w:t>
+      </w:r>
+      <w:proofErr w:type="gramEnd"/>
+      <w:r>
+        <w:rPr>
+          <w:rFonts w:ascii="Monaco" w:hAnsi="Monaco" w:cs="Courier New"/>
+          <w:sz w:val="20"/>
+          <w:szCs w:val="20"/>
+        </w:rPr>
+        <w:t xml:space="preserve"> </w:t>
+      </w:r>
+      <w:r>
+        <w:rPr>
+          <w:rFonts w:ascii="Cambria" w:hAnsi="Cambria"/>
+          <w:color w:val="A6A6A6" w:themeColor="background1" w:themeShade="A6"/>
+        </w:rPr>
+        <w:t xml:space="preserve">html </w:t>
+      </w:r>
+      <w:r>
+        <w:rPr>
+          <w:rFonts w:ascii="Cambria" w:hAnsi="Cambria"/>
+          <w:color w:val="A6A6A6" w:themeColor="background1" w:themeShade="A6"/>
+        </w:rPr>
+        <w:t xml:space="preserve">comments </w:t>
+      </w:r>
+      <w:r>
+        <w:rPr>
+          <w:rFonts w:ascii="Monaco" w:hAnsi="Monaco" w:cs="Courier New"/>
+          <w:sz w:val="20"/>
+          <w:szCs w:val="20"/>
+        </w:rPr>
+        <w:t>--&gt;</w:t>
+      </w:r>
+    </w:p>
+    <w:p>
+      <w:pPr>
+        <w:pStyle w:val="ListParagraph"/>
+        <w:numPr>
+          <w:ilvl w:val="0"/>
+          <w:numId w:val="3"/>
+        </w:numPr>
+        <w:rPr>
+          <w:rFonts w:ascii="Cambria" w:hAnsi="Cambria"/>
+        </w:rPr>
+      </w:pPr>
+      <w:r>
+        <w:rPr>
+          <w:rFonts w:ascii="Cambria" w:hAnsi="Cambria"/>
+        </w:rPr>
+        <w:t xml:space="preserve">F: trick question. </w:t>
+      </w:r>
+      <w:r>
+        <w:rPr>
+          <w:rFonts w:ascii="Monaco" w:hAnsi="Monaco" w:cs="Courier New"/>
+          <w:sz w:val="20"/>
+          <w:szCs w:val="20"/>
+        </w:rPr>
+        <w:t>&lt;</w:t>
       </w:r>
       <w:proofErr w:type="spellStart"/>
       <w:r>
@@ -251,7 +505,7 @@
           <w:sz w:val="20"/>
           <w:szCs w:val="20"/>
         </w:rPr>
-        <w:t>href</w:t>
+        <w:t>img</w:t>
       </w:r>
       <w:proofErr w:type="spellEnd"/>
       <w:r>
@@ -260,7 +514,21 @@
           <w:sz w:val="20"/>
           <w:szCs w:val="20"/>
         </w:rPr>
-        <w:t>=""&gt;, &lt;</w:t>
+        <w:t xml:space="preserve"> /&gt;</w:t>
+      </w:r>
+      <w:r>
+        <w:rPr>
+          <w:rFonts w:ascii="Cambria" w:hAnsi="Cambria"/>
+        </w:rPr>
+        <w:t xml:space="preserve">, </w:t>
+      </w:r>
+      <w:r>
+        <w:rPr>
+          <w:rFonts w:ascii="Monaco" w:hAnsi="Monaco" w:cs="Courier New"/>
+          <w:sz w:val="20"/>
+          <w:szCs w:val="20"/>
+        </w:rPr>
+        <w:t>&lt;</w:t>
       </w:r>
       <w:proofErr w:type="spellStart"/>
       <w:r>
@@ -269,7 +537,7 @@
           <w:sz w:val="20"/>
           <w:szCs w:val="20"/>
         </w:rPr>
-        <w:t>img</w:t>
+        <w:t>br</w:t>
       </w:r>
       <w:proofErr w:type="spellEnd"/>
       <w:r>
@@ -278,7 +546,21 @@
           <w:sz w:val="20"/>
           <w:szCs w:val="20"/>
         </w:rPr>
-        <w:t xml:space="preserve"> </w:t>
+        <w:t xml:space="preserve"> /&gt;</w:t>
+      </w:r>
+      <w:r>
+        <w:rPr>
+          <w:rFonts w:ascii="Cambria" w:hAnsi="Cambria"/>
+        </w:rPr>
+        <w:t xml:space="preserve">, and </w:t>
+      </w:r>
+      <w:r>
+        <w:rPr>
+          <w:rFonts w:ascii="Monaco" w:hAnsi="Monaco" w:cs="Courier New"/>
+          <w:sz w:val="20"/>
+          <w:szCs w:val="20"/>
+        </w:rPr>
+        <w:t>&lt;</w:t>
       </w:r>
       <w:proofErr w:type="spellStart"/>
       <w:r>
@@ -287,7 +569,7 @@
           <w:sz w:val="20"/>
           <w:szCs w:val="20"/>
         </w:rPr>
-        <w:t>src</w:t>
+        <w:t>hr</w:t>
       </w:r>
       <w:proofErr w:type="spellEnd"/>
       <w:r>
@@ -296,7 +578,143 @@
           <w:sz w:val="20"/>
           <w:szCs w:val="20"/>
         </w:rPr>
-        <w:t xml:space="preserve">=""&gt;, &lt;link </w:t>
+        <w:t xml:space="preserve"> /&gt; </w:t>
+      </w:r>
+      <w:r>
+        <w:rPr>
+          <w:rFonts w:ascii="Cambria" w:hAnsi="Cambria"/>
+        </w:rPr>
+        <w:t>are self-closers</w:t>
+      </w:r>
+      <w:r>
+        <w:rPr>
+          <w:rFonts w:ascii="Cambria" w:hAnsi="Cambria"/>
+        </w:rPr>
+        <w:t>, with no element content outside the tag itself</w:t>
+      </w:r>
+      <w:r>
+        <w:rPr>
+          <w:rFonts w:ascii="Cambria" w:hAnsi="Cambria"/>
+        </w:rPr>
+        <w:t>.</w:t>
+      </w:r>
+    </w:p>
+    <w:p>
+      <w:pPr>
+        <w:pStyle w:val="ListParagraph"/>
+        <w:numPr>
+          <w:ilvl w:val="0"/>
+          <w:numId w:val="3"/>
+        </w:numPr>
+        <w:rPr>
+          <w:rFonts w:ascii="Cambria" w:hAnsi="Cambria"/>
+        </w:rPr>
+      </w:pPr>
+      <w:r>
+        <w:rPr>
+          <w:rFonts w:ascii="Cambria" w:hAnsi="Cambria"/>
+        </w:rPr>
+        <w:t>True!</w:t>
+      </w:r>
+      <w:r>
+        <w:rPr>
+          <w:rFonts w:ascii="Cambria" w:hAnsi="Cambria"/>
+        </w:rPr>
+        <w:t xml:space="preserve"> In HTML, whitespace is whitespace</w:t>
+      </w:r>
+      <w:r>
+        <w:rPr>
+          <w:rFonts w:ascii="Cambria" w:hAnsi="Cambria"/>
+        </w:rPr>
+        <w:t xml:space="preserve"> is whitespace</w:t>
+      </w:r>
+      <w:r>
+        <w:rPr>
+          <w:rFonts w:ascii="Cambria" w:hAnsi="Cambria"/>
+        </w:rPr>
+        <w:t>.</w:t>
+      </w:r>
+    </w:p>
+    <w:p>
+      <w:pPr>
+        <w:ind w:left="360"/>
+        <w:rPr>
+          <w:rFonts w:ascii="Cambria" w:hAnsi="Cambria"/>
+        </w:rPr>
+      </w:pPr>
+      <w:r>
+        <w:rPr>
+          <w:rFonts w:ascii="Cambria" w:hAnsi="Cambria"/>
+        </w:rPr>
+        <w:t>EXT: E</w:t>
+      </w:r>
+      <w:r>
+        <w:rPr>
+          <w:rFonts w:ascii="Cambria" w:hAnsi="Cambria"/>
+        </w:rPr>
+        <w:t xml:space="preserve">very </w:t>
+      </w:r>
+      <w:r>
+        <w:rPr>
+          <w:rFonts w:ascii="Monaco" w:hAnsi="Monaco" w:cs="Courier New"/>
+          <w:sz w:val="20"/>
+          <w:szCs w:val="20"/>
+        </w:rPr>
+        <w:t>&lt;head&gt;</w:t>
+      </w:r>
+      <w:r>
+        <w:rPr>
+          <w:rFonts w:ascii="Cambria" w:hAnsi="Cambria"/>
+        </w:rPr>
+        <w:t xml:space="preserve"> should include </w:t>
+      </w:r>
+      <w:r>
+        <w:rPr>
+          <w:rFonts w:ascii="Monaco" w:hAnsi="Monaco" w:cs="Courier New"/>
+          <w:sz w:val="20"/>
+          <w:szCs w:val="20"/>
+        </w:rPr>
+        <w:t>&lt;meta charset='UTF-8'/&gt;</w:t>
+      </w:r>
+      <w:r>
+        <w:rPr>
+          <w:rFonts w:ascii="Cambria" w:hAnsi="Cambria"/>
+        </w:rPr>
+        <w:t xml:space="preserve"> and a </w:t>
+      </w:r>
+      <w:r>
+        <w:rPr>
+          <w:rFonts w:ascii="Monaco" w:hAnsi="Monaco" w:cs="Courier New"/>
+          <w:sz w:val="20"/>
+          <w:szCs w:val="20"/>
+        </w:rPr>
+        <w:t>&lt;title&gt;</w:t>
+      </w:r>
+      <w:r>
+        <w:rPr>
+          <w:rFonts w:ascii="Cambria" w:hAnsi="Cambria"/>
+        </w:rPr>
+        <w:t xml:space="preserve">... and </w:t>
+      </w:r>
+      <w:r>
+        <w:rPr>
+          <w:rFonts w:ascii="Cambria" w:hAnsi="Cambria"/>
+        </w:rPr>
+        <w:t>most likely</w:t>
+      </w:r>
+      <w:r>
+        <w:rPr>
+          <w:rFonts w:ascii="Cambria" w:hAnsi="Cambria"/>
+        </w:rPr>
+        <w:t xml:space="preserve"> a </w:t>
+      </w:r>
+      <w:r>
+        <w:rPr>
+          <w:rFonts w:ascii="Monaco" w:hAnsi="Monaco" w:cs="Courier New"/>
+          <w:sz w:val="20"/>
+          <w:szCs w:val="20"/>
+        </w:rPr>
+        <w:t xml:space="preserve">&lt;link </w:t>
       </w:r>
       <w:proofErr w:type="spellStart"/>
       <w:r>
@@ -305,7 +723,7 @@
           <w:sz w:val="20"/>
           <w:szCs w:val="20"/>
         </w:rPr>
-        <w:t>href</w:t>
+        <w:t>rel</w:t>
       </w:r>
       <w:proofErr w:type="spellEnd"/>
       <w:r>
@@ -314,14 +732,14 @@
           <w:sz w:val="20"/>
           <w:szCs w:val="20"/>
         </w:rPr>
-        <w:t>=""&gt;</w:t>
+        <w:t>="stylesheet"&gt;</w:t>
       </w:r>
     </w:p>
     <w:p>
       <w:pPr>
         <w:ind w:left="270" w:hanging="270"/>
         <w:rPr>
-          <w:rFonts w:ascii="Cambria" w:hAnsi="Cambria"/>
+          <w:rFonts w:ascii="Corbel" w:hAnsi="Corbel"/>
         </w:rPr>
       </w:pPr>
     </w:p>
@@ -340,7 +758,7 @@
           <w:b/>
           <w:bCs/>
         </w:rPr>
-        <w:t>HTML basics</w:t>
+        <w:t>Image basics</w:t>
       </w:r>
     </w:p>
     <w:p>
@@ -348,7 +766,7 @@
         <w:pStyle w:val="ListParagraph"/>
         <w:numPr>
           <w:ilvl w:val="0"/>
-          <w:numId w:val="2"/>
+          <w:numId w:val="4"/>
         </w:numPr>
         <w:rPr>
           <w:rFonts w:ascii="Cambria" w:hAnsi="Cambria"/>
@@ -358,45 +776,139 @@
         <w:rPr>
           <w:rFonts w:ascii="Cambria" w:hAnsi="Cambria"/>
         </w:rPr>
-        <w:t>M</w:t>
-      </w:r>
-      <w:r>
-        <w:rPr>
-          <w:rFonts w:ascii="Cambria" w:hAnsi="Cambria"/>
-        </w:rPr>
-        <w:t>etadata</w:t>
-      </w:r>
+        <w:t xml:space="preserve">T: </w:t>
+      </w:r>
+      <w:proofErr w:type="spellStart"/>
+      <w:r>
+        <w:rPr>
+          <w:rFonts w:ascii="Monaco" w:hAnsi="Monaco" w:cs="Courier New"/>
+          <w:sz w:val="20"/>
+          <w:szCs w:val="20"/>
+        </w:rPr>
+        <w:t>img</w:t>
+      </w:r>
+      <w:proofErr w:type="spellEnd"/>
+      <w:r>
+        <w:rPr>
+          <w:rFonts w:ascii="Cambria" w:hAnsi="Cambria"/>
+        </w:rPr>
+        <w:t xml:space="preserve"> doesn't function without a </w:t>
+      </w:r>
+      <w:proofErr w:type="spellStart"/>
+      <w:r>
+        <w:rPr>
+          <w:rFonts w:ascii="Monaco" w:hAnsi="Monaco" w:cs="Courier New"/>
+          <w:sz w:val="20"/>
+          <w:szCs w:val="20"/>
+        </w:rPr>
+        <w:t>src</w:t>
+      </w:r>
+      <w:proofErr w:type="spellEnd"/>
     </w:p>
     <w:p>
       <w:pPr>
         <w:pStyle w:val="ListParagraph"/>
         <w:numPr>
           <w:ilvl w:val="0"/>
-          <w:numId w:val="2"/>
+          <w:numId w:val="4"/>
         </w:numPr>
         <w:rPr>
-          <w:rFonts w:ascii="Monaco" w:hAnsi="Monaco" w:cs="Courier New"/>
-          <w:sz w:val="20"/>
-          <w:szCs w:val="20"/>
-        </w:rPr>
-      </w:pPr>
+          <w:rFonts w:ascii="Cambria" w:hAnsi="Cambria"/>
+        </w:rPr>
+      </w:pPr>
+      <w:r>
+        <w:rPr>
+          <w:rFonts w:ascii="Cambria" w:hAnsi="Cambria"/>
+        </w:rPr>
+        <w:t xml:space="preserve">Mostly </w:t>
+      </w:r>
+      <w:r>
+        <w:rPr>
+          <w:rFonts w:ascii="Cambria" w:hAnsi="Cambria"/>
+        </w:rPr>
+        <w:t xml:space="preserve">F: width and height are often better set in </w:t>
+      </w:r>
+      <w:proofErr w:type="spellStart"/>
+      <w:r>
+        <w:rPr>
+          <w:rFonts w:ascii="Cambria" w:hAnsi="Cambria"/>
+        </w:rPr>
+        <w:t>css</w:t>
+      </w:r>
+      <w:proofErr w:type="spellEnd"/>
+      <w:r>
+        <w:rPr>
+          <w:rFonts w:ascii="Cambria" w:hAnsi="Cambria"/>
+        </w:rPr>
+        <w:t>, because they’ll often affect layout.</w:t>
+      </w:r>
+      <w:r>
+        <w:rPr>
+          <w:rFonts w:ascii="Cambria" w:hAnsi="Cambria"/>
+        </w:rPr>
+        <w:t xml:space="preserve"> (</w:t>
+      </w:r>
+      <w:r>
+        <w:rPr>
+          <w:rFonts w:ascii="Cambria" w:hAnsi="Cambria"/>
+        </w:rPr>
+        <w:t>B</w:t>
+      </w:r>
+      <w:r>
+        <w:rPr>
+          <w:rFonts w:ascii="Cambria" w:hAnsi="Cambria"/>
+        </w:rPr>
+        <w:t xml:space="preserve">ut you should </w:t>
+      </w:r>
+      <w:r>
+        <w:rPr>
+          <w:rFonts w:ascii="Cambria" w:hAnsi="Cambria"/>
+        </w:rPr>
+        <w:t xml:space="preserve">probably make sure to </w:t>
+      </w:r>
+      <w:r>
+        <w:rPr>
+          <w:rFonts w:ascii="Cambria" w:hAnsi="Cambria"/>
+        </w:rPr>
+        <w:t>set at least one of them there)</w:t>
+      </w:r>
+      <w:r>
+        <w:rPr>
+          <w:rFonts w:ascii="Cambria" w:hAnsi="Cambria"/>
+        </w:rPr>
+        <w:t>. An exception might be if images are rare, widely varied in size, and/or not part of the layout (</w:t>
+      </w:r>
       <w:proofErr w:type="gramStart"/>
       <w:r>
         <w:rPr>
-          <w:rFonts w:ascii="Monaco" w:hAnsi="Monaco" w:cs="Courier New"/>
-          <w:sz w:val="20"/>
-          <w:szCs w:val="20"/>
-        </w:rPr>
-        <w:t>&lt;!--</w:t>
+          <w:rFonts w:ascii="Cambria" w:hAnsi="Cambria"/>
+        </w:rPr>
+        <w:t>e.g.</w:t>
       </w:r>
       <w:proofErr w:type="gramEnd"/>
       <w:r>
         <w:rPr>
-          <w:rFonts w:ascii="Monaco" w:hAnsi="Monaco" w:cs="Courier New"/>
-          <w:sz w:val="20"/>
-          <w:szCs w:val="20"/>
-        </w:rPr>
-        <w:t xml:space="preserve"> comments --&gt;</w:t>
+          <w:rFonts w:ascii="Cambria" w:hAnsi="Cambria"/>
+        </w:rPr>
+        <w:t xml:space="preserve"> just thrown in for the text to wrap around)</w:t>
+      </w:r>
+    </w:p>
+    <w:p>
+      <w:pPr>
+        <w:pStyle w:val="ListParagraph"/>
+        <w:numPr>
+          <w:ilvl w:val="1"/>
+          <w:numId w:val="4"/>
+        </w:numPr>
+        <w:rPr>
+          <w:rFonts w:ascii="Cambria" w:hAnsi="Cambria"/>
+        </w:rPr>
+      </w:pPr>
+      <w:r>
+        <w:rPr>
+          <w:rFonts w:ascii="Cambria" w:hAnsi="Cambria"/>
+        </w:rPr>
+        <w:t>If you only set one, the other is automatically calculated so as to preserve the aspect ratio</w:t>
       </w:r>
     </w:p>
     <w:p>
@@ -404,7 +916,7 @@
         <w:pStyle w:val="ListParagraph"/>
         <w:numPr>
           <w:ilvl w:val="0"/>
-          <w:numId w:val="2"/>
+          <w:numId w:val="4"/>
         </w:numPr>
         <w:rPr>
           <w:rFonts w:ascii="Cambria" w:hAnsi="Cambria"/>
@@ -414,103 +926,125 @@
         <w:rPr>
           <w:rFonts w:ascii="Cambria" w:hAnsi="Cambria"/>
         </w:rPr>
-        <w:t xml:space="preserve">F: trick question. </w:t>
-      </w:r>
-      <w:r>
-        <w:rPr>
-          <w:rFonts w:ascii="Monaco" w:hAnsi="Monaco" w:cs="Courier New"/>
-          <w:sz w:val="20"/>
-          <w:szCs w:val="20"/>
-        </w:rPr>
-        <w:t>&lt;</w:t>
+        <w:t xml:space="preserve">Mostly </w:t>
+      </w:r>
+      <w:r>
+        <w:rPr>
+          <w:rFonts w:ascii="Cambria" w:hAnsi="Cambria"/>
+        </w:rPr>
+        <w:t>T: alt is required.</w:t>
+      </w:r>
+      <w:r>
+        <w:rPr>
+          <w:rFonts w:ascii="Cambria" w:hAnsi="Cambria"/>
+        </w:rPr>
+        <w:t xml:space="preserve"> If you have a purely ornamental image (</w:t>
+      </w:r>
+      <w:proofErr w:type="gramStart"/>
+      <w:r>
+        <w:rPr>
+          <w:rFonts w:ascii="Cambria" w:hAnsi="Cambria"/>
+        </w:rPr>
+        <w:t>e.g.</w:t>
+      </w:r>
+      <w:proofErr w:type="gramEnd"/>
+      <w:r>
+        <w:rPr>
+          <w:rFonts w:ascii="Cambria" w:hAnsi="Cambria"/>
+        </w:rPr>
+        <w:t xml:space="preserve"> a decorative background), you can write </w:t>
+      </w:r>
+      <w:r>
+        <w:rPr>
+          <w:rFonts w:ascii="Monaco" w:hAnsi="Monaco" w:cs="Courier New"/>
+          <w:sz w:val="20"/>
+          <w:szCs w:val="20"/>
+        </w:rPr>
+        <w:t>alt=""</w:t>
+      </w:r>
+      <w:r>
+        <w:rPr>
+          <w:rFonts w:ascii="Cambria" w:hAnsi="Cambria"/>
+        </w:rPr>
+        <w:t xml:space="preserve"> (i.e. emp</w:t>
+      </w:r>
+      <w:r>
+        <w:rPr>
+          <w:rFonts w:ascii="Cambria" w:hAnsi="Cambria"/>
+        </w:rPr>
+        <w:t>ty, but not missing)</w:t>
+      </w:r>
+    </w:p>
+    <w:p>
+      <w:pPr>
+        <w:ind w:left="360"/>
+        <w:rPr>
+          <w:rFonts w:ascii="Cambria" w:hAnsi="Cambria"/>
+        </w:rPr>
+      </w:pPr>
+      <w:r>
+        <w:rPr>
+          <w:rFonts w:ascii="Cambria" w:hAnsi="Cambria"/>
+        </w:rPr>
+        <w:t xml:space="preserve">EXT: </w:t>
+      </w:r>
+      <w:r>
+        <w:rPr>
+          <w:rFonts w:ascii="Cambria" w:hAnsi="Cambria"/>
+        </w:rPr>
+        <w:t xml:space="preserve">jpgs are lossy, but with photos it's hard to tell. </w:t>
+      </w:r>
+      <w:r>
+        <w:rPr>
+          <w:rFonts w:ascii="Cambria" w:hAnsi="Cambria"/>
+        </w:rPr>
+        <w:t>W</w:t>
+      </w:r>
+      <w:r>
+        <w:rPr>
+          <w:rFonts w:ascii="Cambria" w:hAnsi="Cambria"/>
+        </w:rPr>
+        <w:t xml:space="preserve">ith line diagrams, jpg leads to compression artifacts, and </w:t>
       </w:r>
       <w:proofErr w:type="spellStart"/>
       <w:r>
         <w:rPr>
-          <w:rFonts w:ascii="Monaco" w:hAnsi="Monaco" w:cs="Courier New"/>
-          <w:sz w:val="20"/>
-          <w:szCs w:val="20"/>
-        </w:rPr>
-        <w:t>img</w:t>
+          <w:rFonts w:ascii="Cambria" w:hAnsi="Cambria"/>
+        </w:rPr>
+        <w:t>png</w:t>
       </w:r>
       <w:proofErr w:type="spellEnd"/>
       <w:r>
         <w:rPr>
-          <w:rFonts w:ascii="Monaco" w:hAnsi="Monaco" w:cs="Courier New"/>
-          <w:sz w:val="20"/>
-          <w:szCs w:val="20"/>
-        </w:rPr>
-        <w:t xml:space="preserve"> /&gt;</w:t>
-      </w:r>
-      <w:r>
-        <w:rPr>
-          <w:rFonts w:ascii="Cambria" w:hAnsi="Cambria"/>
-        </w:rPr>
-        <w:t xml:space="preserve">, </w:t>
-      </w:r>
-      <w:r>
-        <w:rPr>
-          <w:rFonts w:ascii="Monaco" w:hAnsi="Monaco" w:cs="Courier New"/>
-          <w:sz w:val="20"/>
-          <w:szCs w:val="20"/>
-        </w:rPr>
-        <w:t>&lt;</w:t>
-      </w:r>
-      <w:proofErr w:type="spellStart"/>
-      <w:r>
-        <w:rPr>
-          <w:rFonts w:ascii="Monaco" w:hAnsi="Monaco" w:cs="Courier New"/>
-          <w:sz w:val="20"/>
-          <w:szCs w:val="20"/>
-        </w:rPr>
-        <w:t>br</w:t>
-      </w:r>
-      <w:proofErr w:type="spellEnd"/>
-      <w:r>
-        <w:rPr>
-          <w:rFonts w:ascii="Monaco" w:hAnsi="Monaco" w:cs="Courier New"/>
-          <w:sz w:val="20"/>
-          <w:szCs w:val="20"/>
-        </w:rPr>
-        <w:t xml:space="preserve"> /&gt;</w:t>
-      </w:r>
-      <w:r>
-        <w:rPr>
-          <w:rFonts w:ascii="Cambria" w:hAnsi="Cambria"/>
-        </w:rPr>
-        <w:t xml:space="preserve">, and </w:t>
-      </w:r>
-      <w:r>
-        <w:rPr>
-          <w:rFonts w:ascii="Monaco" w:hAnsi="Monaco" w:cs="Courier New"/>
-          <w:sz w:val="20"/>
-          <w:szCs w:val="20"/>
-        </w:rPr>
-        <w:t>&lt;</w:t>
-      </w:r>
-      <w:proofErr w:type="spellStart"/>
-      <w:r>
-        <w:rPr>
-          <w:rFonts w:ascii="Monaco" w:hAnsi="Monaco" w:cs="Courier New"/>
-          <w:sz w:val="20"/>
-          <w:szCs w:val="20"/>
-        </w:rPr>
-        <w:t>hr</w:t>
-      </w:r>
-      <w:proofErr w:type="spellEnd"/>
-      <w:r>
-        <w:rPr>
-          <w:rFonts w:ascii="Monaco" w:hAnsi="Monaco" w:cs="Courier New"/>
-          <w:sz w:val="20"/>
-          <w:szCs w:val="20"/>
-        </w:rPr>
-        <w:t xml:space="preserve"> /&gt; </w:t>
-      </w:r>
-      <w:r>
-        <w:rPr>
-          <w:rFonts w:ascii="Cambria" w:hAnsi="Cambria"/>
-        </w:rPr>
-        <w:t>are self-closers.</w:t>
+          <w:rFonts w:ascii="Cambria" w:hAnsi="Cambria"/>
+        </w:rPr>
+        <w:t xml:space="preserve"> offers transparency.</w:t>
+      </w:r>
+    </w:p>
+    <w:p>
+      <w:pPr>
+        <w:ind w:left="270" w:hanging="270"/>
+        <w:rPr>
+          <w:rFonts w:ascii="Cambria" w:hAnsi="Cambria"/>
+        </w:rPr>
+      </w:pPr>
+    </w:p>
+    <w:p>
+      <w:pPr>
+        <w:ind w:left="270" w:hanging="270"/>
+        <w:rPr>
+          <w:rFonts w:ascii="Corbel" w:hAnsi="Corbel"/>
+          <w:b/>
+          <w:bCs/>
+        </w:rPr>
+      </w:pPr>
+      <w:r>
+        <w:rPr>
+          <w:rFonts w:ascii="Corbel" w:hAnsi="Corbel"/>
+          <w:b/>
+          <w:bCs/>
+        </w:rPr>
+        <w:t>CSS basics</w:t>
       </w:r>
     </w:p>
     <w:p>
@@ -518,7 +1052,7 @@
         <w:pStyle w:val="ListParagraph"/>
         <w:numPr>
           <w:ilvl w:val="0"/>
-          <w:numId w:val="2"/>
+          <w:numId w:val="5"/>
         </w:numPr>
         <w:rPr>
           <w:rFonts w:ascii="Cambria" w:hAnsi="Cambria"/>
@@ -528,25 +1062,73 @@
         <w:rPr>
           <w:rFonts w:ascii="Cambria" w:hAnsi="Cambria"/>
         </w:rPr>
-        <w:t>True!</w:t>
-      </w:r>
-      <w:r>
-        <w:rPr>
-          <w:rFonts w:ascii="Cambria" w:hAnsi="Cambria"/>
-        </w:rPr>
-        <w:t xml:space="preserve"> In HTML, whitespace is whitespace</w:t>
-      </w:r>
-      <w:r>
-        <w:rPr>
-          <w:rFonts w:ascii="Cambria" w:hAnsi="Cambria"/>
-        </w:rPr>
-        <w:t xml:space="preserve"> is whitespace</w:t>
-      </w:r>
-      <w:r>
-        <w:rPr>
-          <w:rFonts w:ascii="Cambria" w:hAnsi="Cambria"/>
-        </w:rPr>
-        <w:t>.</w:t>
+        <w:t>– </w:t>
+      </w:r>
+      <w:r>
+        <w:rPr>
+          <w:rFonts w:ascii="Cambria" w:hAnsi="Cambria"/>
+        </w:rPr>
+        <w:t>external stylesheet</w:t>
+      </w:r>
+    </w:p>
+    <w:p>
+      <w:pPr>
+        <w:pStyle w:val="ListParagraph"/>
+        <w:rPr>
+          <w:rFonts w:ascii="Cambria" w:hAnsi="Cambria"/>
+        </w:rPr>
+      </w:pPr>
+      <w:r>
+        <w:rPr>
+          <w:rFonts w:ascii="Cambria" w:hAnsi="Cambria"/>
+        </w:rPr>
+        <w:t>– </w:t>
+      </w:r>
+      <w:r>
+        <w:rPr>
+          <w:rFonts w:ascii="Cambria" w:hAnsi="Cambria"/>
+        </w:rPr>
+        <w:t xml:space="preserve">page-specific </w:t>
+      </w:r>
+      <w:r>
+        <w:rPr>
+          <w:rFonts w:ascii="Monaco" w:hAnsi="Monaco" w:cs="Courier New"/>
+          <w:sz w:val="20"/>
+          <w:szCs w:val="20"/>
+        </w:rPr>
+        <w:t>&lt;style&gt;</w:t>
+      </w:r>
+      <w:r>
+        <w:rPr>
+          <w:rFonts w:ascii="Cambria" w:hAnsi="Cambria"/>
+        </w:rPr>
+        <w:t xml:space="preserve"> in the </w:t>
+      </w:r>
+      <w:r>
+        <w:rPr>
+          <w:rFonts w:ascii="Monaco" w:hAnsi="Monaco" w:cs="Courier New"/>
+          <w:sz w:val="20"/>
+          <w:szCs w:val="20"/>
+        </w:rPr>
+        <w:t>&lt;head&gt;</w:t>
+      </w:r>
+      <w:r>
+        <w:rPr>
+          <w:rFonts w:ascii="Cambria" w:hAnsi="Cambria"/>
+        </w:rPr>
+        <w:br/>
+      </w:r>
+      <w:r>
+        <w:rPr>
+          <w:rFonts w:ascii="Cambria" w:hAnsi="Cambria"/>
+        </w:rPr>
+        <w:t>– </w:t>
+      </w:r>
+      <w:r>
+        <w:rPr>
+          <w:rFonts w:ascii="Cambria" w:hAnsi="Cambria"/>
+        </w:rPr>
+        <w:t>inline style in the attributes of an html element</w:t>
       </w:r>
     </w:p>
     <w:p>
@@ -554,7 +1136,7 @@
         <w:pStyle w:val="ListParagraph"/>
         <w:numPr>
           <w:ilvl w:val="0"/>
-          <w:numId w:val="2"/>
+          <w:numId w:val="5"/>
         </w:numPr>
         <w:rPr>
           <w:rFonts w:ascii="Cambria" w:hAnsi="Cambria"/>
@@ -564,113 +1146,51 @@
         <w:rPr>
           <w:rFonts w:ascii="Cambria" w:hAnsi="Cambria"/>
         </w:rPr>
-        <w:t xml:space="preserve"> (EXT) every </w:t>
-      </w:r>
-      <w:r>
-        <w:rPr>
-          <w:rFonts w:ascii="Monaco" w:hAnsi="Monaco" w:cs="Courier New"/>
-          <w:sz w:val="20"/>
-          <w:szCs w:val="20"/>
-        </w:rPr>
-        <w:t>&lt;head&gt;</w:t>
-      </w:r>
-      <w:r>
-        <w:rPr>
-          <w:rFonts w:ascii="Cambria" w:hAnsi="Cambria"/>
-        </w:rPr>
-        <w:t xml:space="preserve"> should include </w:t>
-      </w:r>
-      <w:r>
-        <w:rPr>
-          <w:rFonts w:ascii="Monaco" w:hAnsi="Monaco" w:cs="Courier New"/>
-          <w:sz w:val="20"/>
-          <w:szCs w:val="20"/>
-        </w:rPr>
-        <w:t>&lt;meta charset='UTF-8'/&gt;</w:t>
-      </w:r>
-      <w:r>
-        <w:rPr>
-          <w:rFonts w:ascii="Cambria" w:hAnsi="Cambria"/>
-        </w:rPr>
-        <w:t xml:space="preserve"> and a </w:t>
-      </w:r>
-      <w:r>
-        <w:rPr>
-          <w:rFonts w:ascii="Monaco" w:hAnsi="Monaco" w:cs="Courier New"/>
-          <w:sz w:val="20"/>
-          <w:szCs w:val="20"/>
-        </w:rPr>
-        <w:t>&lt;title&gt;</w:t>
-      </w:r>
-      <w:r>
-        <w:rPr>
-          <w:rFonts w:ascii="Cambria" w:hAnsi="Cambria"/>
-        </w:rPr>
-        <w:t xml:space="preserve">... and </w:t>
-      </w:r>
-      <w:r>
-        <w:rPr>
-          <w:rFonts w:ascii="Cambria" w:hAnsi="Cambria"/>
-        </w:rPr>
-        <w:t>most likely</w:t>
-      </w:r>
-      <w:r>
-        <w:rPr>
-          <w:rFonts w:ascii="Cambria" w:hAnsi="Cambria"/>
-        </w:rPr>
-        <w:t xml:space="preserve"> a </w:t>
-      </w:r>
-      <w:r>
-        <w:rPr>
-          <w:rFonts w:ascii="Monaco" w:hAnsi="Monaco" w:cs="Courier New"/>
-          <w:sz w:val="20"/>
-          <w:szCs w:val="20"/>
-        </w:rPr>
-        <w:t xml:space="preserve">&lt;link </w:t>
-      </w:r>
-      <w:proofErr w:type="spellStart"/>
-      <w:r>
-        <w:rPr>
-          <w:rFonts w:ascii="Monaco" w:hAnsi="Monaco" w:cs="Courier New"/>
-          <w:sz w:val="20"/>
-          <w:szCs w:val="20"/>
-        </w:rPr>
-        <w:t>rel</w:t>
-      </w:r>
-      <w:proofErr w:type="spellEnd"/>
-      <w:r>
-        <w:rPr>
-          <w:rFonts w:ascii="Monaco" w:hAnsi="Monaco" w:cs="Courier New"/>
-          <w:sz w:val="20"/>
-          <w:szCs w:val="20"/>
-        </w:rPr>
-        <w:t>="stylesheet"&gt;</w:t>
-      </w:r>
-    </w:p>
-    <w:p>
-      <w:pPr>
-        <w:ind w:left="270" w:hanging="270"/>
-        <w:rPr>
-          <w:rFonts w:ascii="Corbel" w:hAnsi="Corbel"/>
-        </w:rPr>
-      </w:pPr>
-    </w:p>
-    <w:p>
-      <w:pPr>
-        <w:ind w:left="270" w:hanging="270"/>
-        <w:rPr>
-          <w:rFonts w:ascii="Corbel" w:hAnsi="Corbel"/>
-          <w:b/>
-          <w:bCs/>
-        </w:rPr>
-      </w:pPr>
-      <w:r>
-        <w:rPr>
-          <w:rFonts w:ascii="Corbel" w:hAnsi="Corbel"/>
-          <w:b/>
-          <w:bCs/>
-        </w:rPr>
-        <w:t>Image basics</w:t>
+        <w:t xml:space="preserve">Curly brackets </w:t>
+      </w:r>
+      <w:r>
+        <w:rPr>
+          <w:rFonts w:ascii="Cambria" w:hAnsi="Cambria"/>
+        </w:rPr>
+        <w:t>assign rules to selectors / define a ruleset</w:t>
+      </w:r>
+      <w:r>
+        <w:rPr>
+          <w:rFonts w:ascii="Cambria" w:hAnsi="Cambria"/>
+        </w:rPr>
+        <w:t xml:space="preserve">; </w:t>
+      </w:r>
+      <w:r>
+        <w:rPr>
+          <w:rFonts w:ascii="Cambria" w:hAnsi="Cambria"/>
+        </w:rPr>
+        <w:t>s</w:t>
+      </w:r>
+      <w:r>
+        <w:rPr>
+          <w:rFonts w:ascii="Cambria" w:hAnsi="Cambria"/>
+        </w:rPr>
+        <w:t xml:space="preserve">emicolons </w:t>
+      </w:r>
+      <w:r>
+        <w:rPr>
+          <w:rFonts w:ascii="Cambria" w:hAnsi="Cambria"/>
+        </w:rPr>
+        <w:t xml:space="preserve">distinguish rules </w:t>
+      </w:r>
+      <w:r>
+        <w:rPr>
+          <w:rFonts w:ascii="Cambria" w:hAnsi="Cambria"/>
+          <w:i/>
+          <w:iCs/>
+        </w:rPr>
+        <w:t>within</w:t>
+      </w:r>
+      <w:r>
+        <w:rPr>
+          <w:rFonts w:ascii="Cambria" w:hAnsi="Cambria"/>
+        </w:rPr>
+        <w:t xml:space="preserve"> a ruleset</w:t>
       </w:r>
     </w:p>
     <w:p>
@@ -678,7 +1198,7 @@
         <w:pStyle w:val="ListParagraph"/>
         <w:numPr>
           <w:ilvl w:val="0"/>
-          <w:numId w:val="2"/>
+          <w:numId w:val="5"/>
         </w:numPr>
         <w:rPr>
           <w:rFonts w:ascii="Cambria" w:hAnsi="Cambria"/>
@@ -688,41 +1208,33 @@
         <w:rPr>
           <w:rFonts w:ascii="Cambria" w:hAnsi="Cambria"/>
         </w:rPr>
-        <w:t xml:space="preserve">T: </w:t>
-      </w:r>
-      <w:proofErr w:type="spellStart"/>
-      <w:r>
-        <w:rPr>
-          <w:rFonts w:ascii="Monaco" w:hAnsi="Monaco" w:cs="Courier New"/>
-          <w:sz w:val="20"/>
-          <w:szCs w:val="20"/>
-        </w:rPr>
-        <w:t>img</w:t>
-      </w:r>
-      <w:proofErr w:type="spellEnd"/>
-      <w:r>
-        <w:rPr>
-          <w:rFonts w:ascii="Cambria" w:hAnsi="Cambria"/>
-        </w:rPr>
-        <w:t xml:space="preserve"> doesn't function without a </w:t>
-      </w:r>
-      <w:proofErr w:type="spellStart"/>
-      <w:r>
-        <w:rPr>
-          <w:rFonts w:ascii="Monaco" w:hAnsi="Monaco" w:cs="Courier New"/>
-          <w:sz w:val="20"/>
-          <w:szCs w:val="20"/>
-        </w:rPr>
-        <w:t>src</w:t>
-      </w:r>
-      <w:proofErr w:type="spellEnd"/>
+        <w:t>C</w:t>
+      </w:r>
+      <w:r>
+        <w:rPr>
+          <w:rFonts w:ascii="Cambria" w:hAnsi="Cambria"/>
+        </w:rPr>
+        <w:t xml:space="preserve">onnect </w:t>
+      </w:r>
+      <w:r>
+        <w:rPr>
+          <w:rFonts w:ascii="Cambria" w:hAnsi="Cambria"/>
+        </w:rPr>
+        <w:t xml:space="preserve">multiple </w:t>
+      </w:r>
+      <w:r>
+        <w:rPr>
+          <w:rFonts w:ascii="Cambria" w:hAnsi="Cambria"/>
+        </w:rPr>
+        <w:t>selectors with a comma before a shared set of {}</w:t>
+      </w:r>
     </w:p>
     <w:p>
       <w:pPr>
         <w:pStyle w:val="ListParagraph"/>
         <w:numPr>
           <w:ilvl w:val="0"/>
-          <w:numId w:val="2"/>
+          <w:numId w:val="5"/>
         </w:numPr>
         <w:rPr>
           <w:rFonts w:ascii="Cambria" w:hAnsi="Cambria"/>
@@ -732,18 +1244,13 @@
         <w:rPr>
           <w:rFonts w:ascii="Cambria" w:hAnsi="Cambria"/>
         </w:rPr>
-        <w:t xml:space="preserve">Mostly </w:t>
-      </w:r>
-      <w:r>
-        <w:rPr>
-          <w:rFonts w:ascii="Cambria" w:hAnsi="Cambria"/>
-        </w:rPr>
-        <w:t xml:space="preserve">F: width and height are often better set in </w:t>
+        <w:t xml:space="preserve">/* </w:t>
       </w:r>
       <w:proofErr w:type="spellStart"/>
       <w:r>
         <w:rPr>
           <w:rFonts w:ascii="Cambria" w:hAnsi="Cambria"/>
+          <w:color w:val="A6A6A6" w:themeColor="background1" w:themeShade="A6"/>
         </w:rPr>
         <w:t>css</w:t>
       </w:r>
@@ -751,26 +1258,30 @@
       <w:r>
         <w:rPr>
           <w:rFonts w:ascii="Cambria" w:hAnsi="Cambria"/>
-        </w:rPr>
-        <w:t xml:space="preserve"> (but you should set at least one of them there)</w:t>
-      </w:r>
-    </w:p>
-    <w:p>
-      <w:pPr>
-        <w:pStyle w:val="ListParagraph"/>
-        <w:numPr>
-          <w:ilvl w:val="1"/>
-          <w:numId w:val="2"/>
-        </w:numPr>
-        <w:rPr>
-          <w:rFonts w:ascii="Cambria" w:hAnsi="Cambria"/>
-        </w:rPr>
-      </w:pPr>
-      <w:r>
-        <w:rPr>
-          <w:rFonts w:ascii="Cambria" w:hAnsi="Cambria"/>
-        </w:rPr>
-        <w:t>(EXT) If you only set one, the other is automatically calculated so as to preserve the aspect ratio</w:t>
+          <w:color w:val="A6A6A6" w:themeColor="background1" w:themeShade="A6"/>
+        </w:rPr>
+        <w:t xml:space="preserve"> </w:t>
+      </w:r>
+      <w:proofErr w:type="gramStart"/>
+      <w:r>
+        <w:rPr>
+          <w:rFonts w:ascii="Cambria" w:hAnsi="Cambria"/>
+          <w:color w:val="A6A6A6" w:themeColor="background1" w:themeShade="A6"/>
+        </w:rPr>
+        <w:t>comments</w:t>
+      </w:r>
+      <w:r>
+        <w:rPr>
+          <w:rFonts w:ascii="Cambria" w:hAnsi="Cambria"/>
+        </w:rPr>
+        <w:t xml:space="preserve">  *</w:t>
+      </w:r>
+      <w:proofErr w:type="gramEnd"/>
+      <w:r>
+        <w:rPr>
+          <w:rFonts w:ascii="Cambria" w:hAnsi="Cambria"/>
+        </w:rPr>
+        <w:t>/</w:t>
       </w:r>
     </w:p>
     <w:p>
@@ -778,7 +1289,7 @@
         <w:pStyle w:val="ListParagraph"/>
         <w:numPr>
           <w:ilvl w:val="0"/>
-          <w:numId w:val="2"/>
+          <w:numId w:val="5"/>
         </w:numPr>
         <w:rPr>
           <w:rFonts w:ascii="Cambria" w:hAnsi="Cambria"/>
@@ -788,432 +1299,68 @@
         <w:rPr>
           <w:rFonts w:ascii="Cambria" w:hAnsi="Cambria"/>
         </w:rPr>
-        <w:t xml:space="preserve">Mostly </w:t>
-      </w:r>
-      <w:r>
-        <w:rPr>
-          <w:rFonts w:ascii="Cambria" w:hAnsi="Cambria"/>
-        </w:rPr>
-        <w:t>T: alt is required.</w:t>
-      </w:r>
-      <w:r>
-        <w:rPr>
-          <w:rFonts w:ascii="Cambria" w:hAnsi="Cambria"/>
-        </w:rPr>
-        <w:t xml:space="preserve"> If you have a purely ornamental image (e.g. a decorative background), you can write </w:t>
-      </w:r>
-      <w:r>
-        <w:rPr>
-          <w:rFonts w:ascii="Monaco" w:hAnsi="Monaco" w:cs="Courier New"/>
-          <w:sz w:val="20"/>
-          <w:szCs w:val="20"/>
-        </w:rPr>
-        <w:t>alt=""</w:t>
-      </w:r>
-    </w:p>
-    <w:p>
-      <w:pPr>
-        <w:pStyle w:val="ListParagraph"/>
-        <w:numPr>
-          <w:ilvl w:val="0"/>
-          <w:numId w:val="2"/>
-        </w:numPr>
-        <w:rPr>
-          <w:rFonts w:ascii="Cambria" w:hAnsi="Cambria"/>
-        </w:rPr>
-      </w:pPr>
-      <w:r>
-        <w:rPr>
-          <w:rFonts w:ascii="Cambria" w:hAnsi="Cambria"/>
-        </w:rPr>
-        <w:t xml:space="preserve">jpgs are lossy, but with photos it's hard to tell. </w:t>
-      </w:r>
-      <w:r>
-        <w:rPr>
-          <w:rFonts w:ascii="Cambria" w:hAnsi="Cambria"/>
-        </w:rPr>
-        <w:t>W</w:t>
-      </w:r>
-      <w:r>
-        <w:rPr>
-          <w:rFonts w:ascii="Cambria" w:hAnsi="Cambria"/>
-        </w:rPr>
-        <w:t xml:space="preserve">ith line diagrams, jpg leads to compression artifacts, and </w:t>
+        <w:t>I</w:t>
+      </w:r>
+      <w:r>
+        <w:rPr>
+          <w:rFonts w:ascii="Cambria" w:hAnsi="Cambria"/>
+        </w:rPr>
+        <w:t>nline styles override the stylesheet, can't make changes in one fell swoop</w:t>
+      </w:r>
+      <w:r>
+        <w:rPr>
+          <w:rFonts w:ascii="Cambria" w:hAnsi="Cambria"/>
+        </w:rPr>
+        <w:t xml:space="preserve"> (or for accessibility purposes)</w:t>
+      </w:r>
+    </w:p>
+    <w:p>
+      <w:pPr>
+        <w:ind w:left="360"/>
+        <w:rPr>
+          <w:rFonts w:ascii="Corbel" w:hAnsi="Corbel"/>
+        </w:rPr>
+      </w:pPr>
+      <w:r>
+        <w:rPr>
+          <w:rFonts w:ascii="Cambria" w:hAnsi="Cambria"/>
+        </w:rPr>
+        <w:t xml:space="preserve">EXT: </w:t>
+      </w:r>
+      <w:r>
+        <w:rPr>
+          <w:rFonts w:ascii="Cambria" w:hAnsi="Cambria"/>
+        </w:rPr>
+        <w:t>Use external stylesheets most of the time, for max flexibility (</w:t>
+      </w:r>
+      <w:proofErr w:type="gramStart"/>
+      <w:r>
+        <w:rPr>
+          <w:rFonts w:ascii="Cambria" w:hAnsi="Cambria"/>
+        </w:rPr>
+        <w:t>e.g.</w:t>
+      </w:r>
+      <w:proofErr w:type="gramEnd"/>
+      <w:r>
+        <w:rPr>
+          <w:rFonts w:ascii="Cambria" w:hAnsi="Cambria"/>
+        </w:rPr>
+        <w:t xml:space="preserve"> consistent theme); use page-specific style for one-time modifications to a site’s primary style (e.g. for a special landing page); use inline style sparingly, when you have to override a system where you can post html but not </w:t>
       </w:r>
       <w:proofErr w:type="spellStart"/>
       <w:r>
         <w:rPr>
           <w:rFonts w:ascii="Cambria" w:hAnsi="Cambria"/>
         </w:rPr>
-        <w:t>png</w:t>
+        <w:t>css</w:t>
       </w:r>
       <w:proofErr w:type="spellEnd"/>
       <w:r>
         <w:rPr>
           <w:rFonts w:ascii="Cambria" w:hAnsi="Cambria"/>
         </w:rPr>
-        <w:t xml:space="preserve"> offers transparency.</w:t>
-      </w:r>
-    </w:p>
-    <w:p>
-      <w:pPr>
-        <w:ind w:left="270" w:hanging="270"/>
-        <w:rPr>
-          <w:rFonts w:ascii="Cambria" w:hAnsi="Cambria"/>
-        </w:rPr>
-      </w:pPr>
-    </w:p>
-    <w:p>
-      <w:pPr>
-        <w:ind w:left="270" w:hanging="270"/>
-        <w:rPr>
-          <w:rFonts w:ascii="Corbel" w:hAnsi="Corbel"/>
-          <w:b/>
-          <w:bCs/>
-        </w:rPr>
-      </w:pPr>
-      <w:r>
-        <w:rPr>
-          <w:rFonts w:ascii="Corbel" w:hAnsi="Corbel"/>
-          <w:b/>
-          <w:bCs/>
-        </w:rPr>
-        <w:t>CSS basics</w:t>
-      </w:r>
-    </w:p>
-    <w:p>
-      <w:pPr>
-        <w:pStyle w:val="ListParagraph"/>
-        <w:numPr>
-          <w:ilvl w:val="0"/>
-          <w:numId w:val="2"/>
-        </w:numPr>
-        <w:rPr>
-          <w:rFonts w:ascii="Cambria" w:hAnsi="Cambria"/>
-        </w:rPr>
-      </w:pPr>
-      <w:r>
-        <w:rPr>
-          <w:rFonts w:ascii="Cambria" w:hAnsi="Cambria"/>
-        </w:rPr>
-        <w:t>– </w:t>
-      </w:r>
-      <w:r>
-        <w:rPr>
-          <w:rFonts w:ascii="Cambria" w:hAnsi="Cambria"/>
-        </w:rPr>
-        <w:t>external stylesheet</w:t>
-      </w:r>
-    </w:p>
-    <w:p>
-      <w:pPr>
-        <w:pStyle w:val="ListParagraph"/>
-        <w:rPr>
-          <w:rFonts w:ascii="Cambria" w:hAnsi="Cambria"/>
-        </w:rPr>
-      </w:pPr>
-      <w:r>
-        <w:rPr>
-          <w:rFonts w:ascii="Cambria" w:hAnsi="Cambria"/>
-        </w:rPr>
-        <w:t>– </w:t>
-      </w:r>
-      <w:r>
-        <w:rPr>
-          <w:rFonts w:ascii="Cambria" w:hAnsi="Cambria"/>
-        </w:rPr>
-        <w:t xml:space="preserve">page-specific </w:t>
-      </w:r>
-      <w:r>
-        <w:rPr>
-          <w:rFonts w:ascii="Monaco" w:hAnsi="Monaco" w:cs="Courier New"/>
-          <w:sz w:val="20"/>
-          <w:szCs w:val="20"/>
-        </w:rPr>
-        <w:t>&lt;style&gt;</w:t>
-      </w:r>
-      <w:r>
-        <w:rPr>
-          <w:rFonts w:ascii="Cambria" w:hAnsi="Cambria"/>
-        </w:rPr>
-        <w:t xml:space="preserve"> in the </w:t>
-      </w:r>
-      <w:r>
-        <w:rPr>
-          <w:rFonts w:ascii="Monaco" w:hAnsi="Monaco" w:cs="Courier New"/>
-          <w:sz w:val="20"/>
-          <w:szCs w:val="20"/>
-        </w:rPr>
-        <w:t>&lt;head&gt;</w:t>
-      </w:r>
-      <w:r>
-        <w:rPr>
-          <w:rFonts w:ascii="Cambria" w:hAnsi="Cambria"/>
-        </w:rPr>
-        <w:br/>
-      </w:r>
-      <w:r>
-        <w:rPr>
-          <w:rFonts w:ascii="Cambria" w:hAnsi="Cambria"/>
-        </w:rPr>
-        <w:t>– </w:t>
-      </w:r>
-      <w:r>
-        <w:rPr>
-          <w:rFonts w:ascii="Cambria" w:hAnsi="Cambria"/>
-        </w:rPr>
-        <w:t>inline style in the attributes of an html element</w:t>
-      </w:r>
-    </w:p>
-    <w:p>
-      <w:pPr>
-        <w:pStyle w:val="ListParagraph"/>
-        <w:numPr>
-          <w:ilvl w:val="0"/>
-          <w:numId w:val="2"/>
-        </w:numPr>
-        <w:rPr>
-          <w:rFonts w:ascii="Cambria" w:hAnsi="Cambria"/>
-        </w:rPr>
-      </w:pPr>
-      <w:r>
-        <w:rPr>
-          <w:rFonts w:ascii="Cambria" w:hAnsi="Cambria"/>
-        </w:rPr>
-        <w:t>assign rules to selectors / define a ruleset</w:t>
-      </w:r>
-    </w:p>
-    <w:p>
-      <w:pPr>
-        <w:pStyle w:val="ListParagraph"/>
-        <w:numPr>
-          <w:ilvl w:val="0"/>
-          <w:numId w:val="2"/>
-        </w:numPr>
-        <w:rPr>
-          <w:rFonts w:ascii="Cambria" w:hAnsi="Cambria"/>
-        </w:rPr>
-      </w:pPr>
-      <w:r>
-        <w:rPr>
-          <w:rFonts w:ascii="Cambria" w:hAnsi="Cambria"/>
-        </w:rPr>
-        <w:t>distinguish rules within a ruleset</w:t>
-      </w:r>
-    </w:p>
-    <w:p>
-      <w:pPr>
-        <w:pStyle w:val="ListParagraph"/>
-        <w:numPr>
-          <w:ilvl w:val="0"/>
-          <w:numId w:val="2"/>
-        </w:numPr>
-        <w:rPr>
-          <w:rFonts w:ascii="Cambria" w:hAnsi="Cambria"/>
-        </w:rPr>
-      </w:pPr>
-      <w:r>
-        <w:rPr>
-          <w:rFonts w:ascii="Cambria" w:hAnsi="Cambria"/>
-        </w:rPr>
-        <w:t xml:space="preserve">/* </w:t>
-      </w:r>
-      <w:proofErr w:type="gramStart"/>
-      <w:r>
-        <w:rPr>
-          <w:rFonts w:ascii="Cambria" w:hAnsi="Cambria"/>
-          <w:color w:val="A6A6A6" w:themeColor="background1" w:themeShade="A6"/>
-        </w:rPr>
-        <w:t>comments</w:t>
-      </w:r>
-      <w:r>
-        <w:rPr>
-          <w:rFonts w:ascii="Cambria" w:hAnsi="Cambria"/>
-        </w:rPr>
-        <w:t xml:space="preserve">  *</w:t>
-      </w:r>
-      <w:proofErr w:type="gramEnd"/>
-      <w:r>
-        <w:rPr>
-          <w:rFonts w:ascii="Cambria" w:hAnsi="Cambria"/>
-        </w:rPr>
-        <w:t>/</w:t>
-      </w:r>
-    </w:p>
-    <w:p>
-      <w:pPr>
-        <w:pStyle w:val="ListParagraph"/>
-        <w:numPr>
-          <w:ilvl w:val="0"/>
-          <w:numId w:val="2"/>
-        </w:numPr>
-        <w:rPr>
-          <w:rFonts w:ascii="Cambria" w:hAnsi="Cambria"/>
-        </w:rPr>
-      </w:pPr>
-      <w:r>
-        <w:rPr>
-          <w:rFonts w:ascii="Cambria" w:hAnsi="Cambria"/>
-        </w:rPr>
-        <w:t>connect selectors with a comma before a shared set of {}</w:t>
-      </w:r>
-    </w:p>
-    <w:p>
-      <w:pPr>
-        <w:pStyle w:val="ListParagraph"/>
-        <w:numPr>
-          <w:ilvl w:val="0"/>
-          <w:numId w:val="2"/>
-        </w:numPr>
-        <w:rPr>
-          <w:rFonts w:ascii="Cambria" w:hAnsi="Cambria"/>
-        </w:rPr>
-      </w:pPr>
-      <w:r>
-        <w:rPr>
-          <w:rFonts w:ascii="Cambria" w:hAnsi="Cambria"/>
-        </w:rPr>
-        <w:t>inline styles override the stylesheet, can't make changes in one fell swoop</w:t>
-      </w:r>
-      <w:r>
-        <w:rPr>
-          <w:rFonts w:ascii="Cambria" w:hAnsi="Cambria"/>
-        </w:rPr>
-        <w:t xml:space="preserve"> (or for accessibility purposes)</w:t>
-      </w:r>
-    </w:p>
-    <w:p>
-      <w:pPr>
-        <w:pStyle w:val="ListParagraph"/>
-        <w:numPr>
-          <w:ilvl w:val="0"/>
-          <w:numId w:val="2"/>
-        </w:numPr>
-        <w:rPr>
-          <w:rFonts w:ascii="Cambria" w:hAnsi="Cambria"/>
-        </w:rPr>
-      </w:pPr>
-      <w:proofErr w:type="spellStart"/>
-      <w:r>
-        <w:rPr>
-          <w:rFonts w:ascii="Cambria" w:hAnsi="Cambria"/>
-        </w:rPr>
-        <w:t>em's</w:t>
-      </w:r>
-      <w:proofErr w:type="spellEnd"/>
-      <w:r>
-        <w:rPr>
-          <w:rFonts w:ascii="Cambria" w:hAnsi="Cambria"/>
-        </w:rPr>
-        <w:t xml:space="preserve"> are responsive</w:t>
-      </w:r>
-      <w:r>
-        <w:rPr>
-          <w:rFonts w:ascii="Cambria" w:hAnsi="Cambria"/>
-        </w:rPr>
-        <w:t>, i.e. they will display proportionally to changes in font size or viewport</w:t>
-      </w:r>
-    </w:p>
-    <w:p>
-      <w:pPr>
-        <w:pStyle w:val="ListParagraph"/>
-        <w:numPr>
-          <w:ilvl w:val="0"/>
-          <w:numId w:val="2"/>
-        </w:numPr>
-        <w:rPr>
-          <w:rFonts w:ascii="Cambria" w:hAnsi="Cambria"/>
-        </w:rPr>
-      </w:pPr>
-      <w:r>
-        <w:rPr>
-          <w:rFonts w:ascii="Cambria" w:hAnsi="Cambria"/>
-        </w:rPr>
-        <w:t>(EXT) Use external stylesheet</w:t>
-      </w:r>
-      <w:r>
-        <w:rPr>
-          <w:rFonts w:ascii="Cambria" w:hAnsi="Cambria"/>
-        </w:rPr>
-        <w:t>s</w:t>
-      </w:r>
-      <w:r>
-        <w:rPr>
-          <w:rFonts w:ascii="Cambria" w:hAnsi="Cambria"/>
-        </w:rPr>
-        <w:t xml:space="preserve"> most of the time, for max flexibility (e.g. dark theme); use page-specific style for </w:t>
-      </w:r>
-      <w:r>
-        <w:rPr>
-          <w:rFonts w:ascii="Cambria" w:hAnsi="Cambria"/>
-        </w:rPr>
-        <w:t xml:space="preserve">one-time </w:t>
-      </w:r>
-      <w:r>
-        <w:rPr>
-          <w:rFonts w:ascii="Cambria" w:hAnsi="Cambria"/>
-        </w:rPr>
-        <w:t>modifications to a site’s primary style</w:t>
-      </w:r>
-      <w:r>
-        <w:rPr>
-          <w:rFonts w:ascii="Cambria" w:hAnsi="Cambria"/>
-        </w:rPr>
-        <w:t xml:space="preserve"> (e.</w:t>
-      </w:r>
-      <w:r>
-        <w:rPr>
-          <w:rFonts w:ascii="Cambria" w:hAnsi="Cambria"/>
-        </w:rPr>
-        <w:t xml:space="preserve">g. for </w:t>
-      </w:r>
-      <w:r>
-        <w:rPr>
-          <w:rFonts w:ascii="Cambria" w:hAnsi="Cambria"/>
-        </w:rPr>
-        <w:t>a special landing page</w:t>
-      </w:r>
-      <w:r>
-        <w:rPr>
-          <w:rFonts w:ascii="Cambria" w:hAnsi="Cambria"/>
-        </w:rPr>
-        <w:t xml:space="preserve">); </w:t>
-      </w:r>
-      <w:r>
-        <w:rPr>
-          <w:rFonts w:ascii="Cambria" w:hAnsi="Cambria"/>
-        </w:rPr>
-        <w:t xml:space="preserve">use inline style sparingly, when you have to override a system where you can post html but not </w:t>
-      </w:r>
-      <w:proofErr w:type="spellStart"/>
-      <w:r>
-        <w:rPr>
-          <w:rFonts w:ascii="Cambria" w:hAnsi="Cambria"/>
-        </w:rPr>
-        <w:t>css</w:t>
-      </w:r>
-      <w:proofErr w:type="spellEnd"/>
-      <w:r>
-        <w:rPr>
-          <w:rFonts w:ascii="Cambria" w:hAnsi="Cambria"/>
-        </w:rPr>
         <w:t xml:space="preserve"> (e.g. on Canvas or someone else’s WordPress site)</w:t>
       </w:r>
-    </w:p>
-    <w:p>
-      <w:pPr>
-        <w:jc w:val="center"/>
-        <w:rPr>
-          <w:rFonts w:ascii="Cambria" w:hAnsi="Cambria"/>
-        </w:rPr>
-      </w:pPr>
-    </w:p>
-    <w:p>
-      <w:pPr>
-        <w:rPr>
-          <w:rFonts w:ascii="Corbel" w:hAnsi="Corbel"/>
-        </w:rPr>
-      </w:pPr>
     </w:p>
     <w:sectPr>
       <w:pgSz w:w="15840" w:h="12240" w:orient="landscape"/>
@@ -1405,11 +1552,296 @@
       </w:pPr>
     </w:lvl>
   </w:abstractNum>
+  <w:abstractNum w:abstractNumId="2" w15:restartNumberingAfterBreak="0">
+    <w:nsid w:val="57AB15BA"/>
+    <w:multiLevelType w:val="hybridMultilevel"/>
+    <w:tmpl w:val="053C2380"/>
+    <w:lvl w:ilvl="0" w:tplc="0409000F">
+      <w:start w:val="1"/>
+      <w:numFmt w:val="decimal"/>
+      <w:lvlText w:val="%1."/>
+      <w:lvlJc w:val="left"/>
+      <w:pPr>
+        <w:ind w:left="720" w:hanging="360"/>
+      </w:pPr>
+      <w:rPr>
+        <w:rFonts w:hint="default"/>
+      </w:rPr>
+    </w:lvl>
+    <w:lvl w:ilvl="1" w:tplc="04090001">
+      <w:start w:val="1"/>
+      <w:numFmt w:val="bullet"/>
+      <w:lvlText w:val=""/>
+      <w:lvlJc w:val="left"/>
+      <w:pPr>
+        <w:ind w:left="1440" w:hanging="360"/>
+      </w:pPr>
+      <w:rPr>
+        <w:rFonts w:ascii="Symbol" w:hAnsi="Symbol" w:hint="default"/>
+      </w:rPr>
+    </w:lvl>
+    <w:lvl w:ilvl="2" w:tplc="0409001B" w:tentative="1">
+      <w:start w:val="1"/>
+      <w:numFmt w:val="lowerRoman"/>
+      <w:lvlText w:val="%3."/>
+      <w:lvlJc w:val="right"/>
+      <w:pPr>
+        <w:ind w:left="2160" w:hanging="180"/>
+      </w:pPr>
+    </w:lvl>
+    <w:lvl w:ilvl="3" w:tplc="0409000F" w:tentative="1">
+      <w:start w:val="1"/>
+      <w:numFmt w:val="decimal"/>
+      <w:lvlText w:val="%4."/>
+      <w:lvlJc w:val="left"/>
+      <w:pPr>
+        <w:ind w:left="2880" w:hanging="360"/>
+      </w:pPr>
+    </w:lvl>
+    <w:lvl w:ilvl="4" w:tplc="04090019" w:tentative="1">
+      <w:start w:val="1"/>
+      <w:numFmt w:val="lowerLetter"/>
+      <w:lvlText w:val="%5."/>
+      <w:lvlJc w:val="left"/>
+      <w:pPr>
+        <w:ind w:left="3600" w:hanging="360"/>
+      </w:pPr>
+    </w:lvl>
+    <w:lvl w:ilvl="5" w:tplc="0409001B" w:tentative="1">
+      <w:start w:val="1"/>
+      <w:numFmt w:val="lowerRoman"/>
+      <w:lvlText w:val="%6."/>
+      <w:lvlJc w:val="right"/>
+      <w:pPr>
+        <w:ind w:left="4320" w:hanging="180"/>
+      </w:pPr>
+    </w:lvl>
+    <w:lvl w:ilvl="6" w:tplc="0409000F" w:tentative="1">
+      <w:start w:val="1"/>
+      <w:numFmt w:val="decimal"/>
+      <w:lvlText w:val="%7."/>
+      <w:lvlJc w:val="left"/>
+      <w:pPr>
+        <w:ind w:left="5040" w:hanging="360"/>
+      </w:pPr>
+    </w:lvl>
+    <w:lvl w:ilvl="7" w:tplc="04090019" w:tentative="1">
+      <w:start w:val="1"/>
+      <w:numFmt w:val="lowerLetter"/>
+      <w:lvlText w:val="%8."/>
+      <w:lvlJc w:val="left"/>
+      <w:pPr>
+        <w:ind w:left="5760" w:hanging="360"/>
+      </w:pPr>
+    </w:lvl>
+    <w:lvl w:ilvl="8" w:tplc="0409001B" w:tentative="1">
+      <w:start w:val="1"/>
+      <w:numFmt w:val="lowerRoman"/>
+      <w:lvlText w:val="%9."/>
+      <w:lvlJc w:val="right"/>
+      <w:pPr>
+        <w:ind w:left="6480" w:hanging="180"/>
+      </w:pPr>
+    </w:lvl>
+  </w:abstractNum>
+  <w:abstractNum w:abstractNumId="3" w15:restartNumberingAfterBreak="0">
+    <w:nsid w:val="6BDA5EA0"/>
+    <w:multiLevelType w:val="hybridMultilevel"/>
+    <w:tmpl w:val="053C2380"/>
+    <w:lvl w:ilvl="0" w:tplc="0409000F">
+      <w:start w:val="1"/>
+      <w:numFmt w:val="decimal"/>
+      <w:lvlText w:val="%1."/>
+      <w:lvlJc w:val="left"/>
+      <w:pPr>
+        <w:ind w:left="720" w:hanging="360"/>
+      </w:pPr>
+      <w:rPr>
+        <w:rFonts w:hint="default"/>
+      </w:rPr>
+    </w:lvl>
+    <w:lvl w:ilvl="1" w:tplc="04090001">
+      <w:start w:val="1"/>
+      <w:numFmt w:val="bullet"/>
+      <w:lvlText w:val=""/>
+      <w:lvlJc w:val="left"/>
+      <w:pPr>
+        <w:ind w:left="1440" w:hanging="360"/>
+      </w:pPr>
+      <w:rPr>
+        <w:rFonts w:ascii="Symbol" w:hAnsi="Symbol" w:hint="default"/>
+      </w:rPr>
+    </w:lvl>
+    <w:lvl w:ilvl="2" w:tplc="0409001B" w:tentative="1">
+      <w:start w:val="1"/>
+      <w:numFmt w:val="lowerRoman"/>
+      <w:lvlText w:val="%3."/>
+      <w:lvlJc w:val="right"/>
+      <w:pPr>
+        <w:ind w:left="2160" w:hanging="180"/>
+      </w:pPr>
+    </w:lvl>
+    <w:lvl w:ilvl="3" w:tplc="0409000F" w:tentative="1">
+      <w:start w:val="1"/>
+      <w:numFmt w:val="decimal"/>
+      <w:lvlText w:val="%4."/>
+      <w:lvlJc w:val="left"/>
+      <w:pPr>
+        <w:ind w:left="2880" w:hanging="360"/>
+      </w:pPr>
+    </w:lvl>
+    <w:lvl w:ilvl="4" w:tplc="04090019" w:tentative="1">
+      <w:start w:val="1"/>
+      <w:numFmt w:val="lowerLetter"/>
+      <w:lvlText w:val="%5."/>
+      <w:lvlJc w:val="left"/>
+      <w:pPr>
+        <w:ind w:left="3600" w:hanging="360"/>
+      </w:pPr>
+    </w:lvl>
+    <w:lvl w:ilvl="5" w:tplc="0409001B" w:tentative="1">
+      <w:start w:val="1"/>
+      <w:numFmt w:val="lowerRoman"/>
+      <w:lvlText w:val="%6."/>
+      <w:lvlJc w:val="right"/>
+      <w:pPr>
+        <w:ind w:left="4320" w:hanging="180"/>
+      </w:pPr>
+    </w:lvl>
+    <w:lvl w:ilvl="6" w:tplc="0409000F" w:tentative="1">
+      <w:start w:val="1"/>
+      <w:numFmt w:val="decimal"/>
+      <w:lvlText w:val="%7."/>
+      <w:lvlJc w:val="left"/>
+      <w:pPr>
+        <w:ind w:left="5040" w:hanging="360"/>
+      </w:pPr>
+    </w:lvl>
+    <w:lvl w:ilvl="7" w:tplc="04090019" w:tentative="1">
+      <w:start w:val="1"/>
+      <w:numFmt w:val="lowerLetter"/>
+      <w:lvlText w:val="%8."/>
+      <w:lvlJc w:val="left"/>
+      <w:pPr>
+        <w:ind w:left="5760" w:hanging="360"/>
+      </w:pPr>
+    </w:lvl>
+    <w:lvl w:ilvl="8" w:tplc="0409001B" w:tentative="1">
+      <w:start w:val="1"/>
+      <w:numFmt w:val="lowerRoman"/>
+      <w:lvlText w:val="%9."/>
+      <w:lvlJc w:val="right"/>
+      <w:pPr>
+        <w:ind w:left="6480" w:hanging="180"/>
+      </w:pPr>
+    </w:lvl>
+  </w:abstractNum>
+  <w:abstractNum w:abstractNumId="4" w15:restartNumberingAfterBreak="0">
+    <w:nsid w:val="761D12B9"/>
+    <w:multiLevelType w:val="hybridMultilevel"/>
+    <w:tmpl w:val="053C2380"/>
+    <w:lvl w:ilvl="0" w:tplc="0409000F">
+      <w:start w:val="1"/>
+      <w:numFmt w:val="decimal"/>
+      <w:lvlText w:val="%1."/>
+      <w:lvlJc w:val="left"/>
+      <w:pPr>
+        <w:ind w:left="720" w:hanging="360"/>
+      </w:pPr>
+      <w:rPr>
+        <w:rFonts w:hint="default"/>
+      </w:rPr>
+    </w:lvl>
+    <w:lvl w:ilvl="1" w:tplc="04090001">
+      <w:start w:val="1"/>
+      <w:numFmt w:val="bullet"/>
+      <w:lvlText w:val=""/>
+      <w:lvlJc w:val="left"/>
+      <w:pPr>
+        <w:ind w:left="1440" w:hanging="360"/>
+      </w:pPr>
+      <w:rPr>
+        <w:rFonts w:ascii="Symbol" w:hAnsi="Symbol" w:hint="default"/>
+      </w:rPr>
+    </w:lvl>
+    <w:lvl w:ilvl="2" w:tplc="0409001B" w:tentative="1">
+      <w:start w:val="1"/>
+      <w:numFmt w:val="lowerRoman"/>
+      <w:lvlText w:val="%3."/>
+      <w:lvlJc w:val="right"/>
+      <w:pPr>
+        <w:ind w:left="2160" w:hanging="180"/>
+      </w:pPr>
+    </w:lvl>
+    <w:lvl w:ilvl="3" w:tplc="0409000F" w:tentative="1">
+      <w:start w:val="1"/>
+      <w:numFmt w:val="decimal"/>
+      <w:lvlText w:val="%4."/>
+      <w:lvlJc w:val="left"/>
+      <w:pPr>
+        <w:ind w:left="2880" w:hanging="360"/>
+      </w:pPr>
+    </w:lvl>
+    <w:lvl w:ilvl="4" w:tplc="04090019" w:tentative="1">
+      <w:start w:val="1"/>
+      <w:numFmt w:val="lowerLetter"/>
+      <w:lvlText w:val="%5."/>
+      <w:lvlJc w:val="left"/>
+      <w:pPr>
+        <w:ind w:left="3600" w:hanging="360"/>
+      </w:pPr>
+    </w:lvl>
+    <w:lvl w:ilvl="5" w:tplc="0409001B" w:tentative="1">
+      <w:start w:val="1"/>
+      <w:numFmt w:val="lowerRoman"/>
+      <w:lvlText w:val="%6."/>
+      <w:lvlJc w:val="right"/>
+      <w:pPr>
+        <w:ind w:left="4320" w:hanging="180"/>
+      </w:pPr>
+    </w:lvl>
+    <w:lvl w:ilvl="6" w:tplc="0409000F" w:tentative="1">
+      <w:start w:val="1"/>
+      <w:numFmt w:val="decimal"/>
+      <w:lvlText w:val="%7."/>
+      <w:lvlJc w:val="left"/>
+      <w:pPr>
+        <w:ind w:left="5040" w:hanging="360"/>
+      </w:pPr>
+    </w:lvl>
+    <w:lvl w:ilvl="7" w:tplc="04090019" w:tentative="1">
+      <w:start w:val="1"/>
+      <w:numFmt w:val="lowerLetter"/>
+      <w:lvlText w:val="%8."/>
+      <w:lvlJc w:val="left"/>
+      <w:pPr>
+        <w:ind w:left="5760" w:hanging="360"/>
+      </w:pPr>
+    </w:lvl>
+    <w:lvl w:ilvl="8" w:tplc="0409001B" w:tentative="1">
+      <w:start w:val="1"/>
+      <w:numFmt w:val="lowerRoman"/>
+      <w:lvlText w:val="%9."/>
+      <w:lvlJc w:val="right"/>
+      <w:pPr>
+        <w:ind w:left="6480" w:hanging="180"/>
+      </w:pPr>
+    </w:lvl>
+  </w:abstractNum>
   <w:num w:numId="1">
     <w:abstractNumId w:val="0"/>
   </w:num>
   <w:num w:numId="2">
     <w:abstractNumId w:val="1"/>
+  </w:num>
+  <w:num w:numId="3">
+    <w:abstractNumId w:val="2"/>
+  </w:num>
+  <w:num w:numId="4">
+    <w:abstractNumId w:val="3"/>
+  </w:num>
+  <w:num w:numId="5">
+    <w:abstractNumId w:val="4"/>
   </w:num>
 </w:numbering>
 </file>

</xml_diff>